<commit_message>
update parable and doc
</commit_message>
<xml_diff>
--- a/thesis/weid/docs/How2Decipher/HandbookofOBI_ShamanicCodeOfGospel.docx
+++ b/thesis/weid/docs/How2Decipher/HandbookofOBI_ShamanicCodeOfGospel.docx
@@ -128,7 +128,7 @@
         <w:t>cannot be</w:t>
       </w:r>
       <w:r>
-        <w:t xml:space="preserve"> possible. </w:t>
+        <w:t xml:space="preserve"> possible.</w:t>
       </w:r>
     </w:p>
     <w:p>
@@ -140,7 +140,19 @@
         </w:numPr>
       </w:pPr>
       <w:r>
-        <w:t xml:space="preserve">Evidence inside OBI, Ce </w:t>
+        <w:t>Evidence inside OBI, Ce</w:t>
+      </w:r>
+      <w:r>
+        <w:t xml:space="preserve"> </w:t>
+      </w:r>
+      <w:r>
+        <w:rPr>
+          <w:rFonts w:eastAsia="MS Mincho"/>
+        </w:rPr>
+        <w:t>冊</w:t>
+      </w:r>
+      <w:r>
+        <w:t xml:space="preserve"> </w:t>
       </w:r>
       <w:r>
         <w:fldChar w:fldCharType="begin"/>
@@ -156,8 +168,8 @@
           <w:noProof/>
         </w:rPr>
         <w:drawing>
-          <wp:inline distT="0" distB="0" distL="0" distR="0" wp14:anchorId="38759192" wp14:editId="115E6017">
-            <wp:extent cx="384048" cy="384048"/>
+          <wp:inline distT="0" distB="0" distL="0" distR="0" wp14:anchorId="38759192" wp14:editId="05059EA7">
+            <wp:extent cx="234527" cy="234527"/>
             <wp:effectExtent l="0" t="0" r="0" b="0"/>
             <wp:docPr id="8" name="Picture 8"/>
             <wp:cNvGraphicFramePr>
@@ -173,7 +185,7 @@
                     </pic:cNvPicPr>
                   </pic:nvPicPr>
                   <pic:blipFill>
-                    <a:blip r:embed="rId8">
+                    <a:blip r:embed="rId8" cstate="print">
                       <a:extLst>
                         <a:ext uri="{28A0092B-C50C-407E-A947-70E740481C1C}">
                           <a14:useLocalDpi xmlns:a14="http://schemas.microsoft.com/office/drawing/2010/main" val="0"/>
@@ -188,7 +200,7 @@
                   <pic:spPr bwMode="auto">
                     <a:xfrm>
                       <a:off x="0" y="0"/>
-                      <a:ext cx="384048" cy="384048"/>
+                      <a:ext cx="236415" cy="236415"/>
                     </a:xfrm>
                     <a:prstGeom prst="rect">
                       <a:avLst/>
@@ -208,13 +220,589 @@
         <w:fldChar w:fldCharType="end"/>
       </w:r>
       <w:r>
+        <w:t xml:space="preserve">, </w:t>
+      </w:r>
+      <w:r>
+        <w:t>Dian</w:t>
+      </w:r>
+      <w:r>
         <w:t xml:space="preserve"> </w:t>
       </w:r>
       <w:r>
-        <w:t xml:space="preserve">Dian, </w:t>
-      </w:r>
-      <w:r>
-        <w:t xml:space="preserve">and Shu, pen etc. </w:t>
+        <w:rPr>
+          <w:rFonts w:eastAsia="MS Mincho"/>
+        </w:rPr>
+        <w:t>典</w:t>
+      </w:r>
+      <w:r>
+        <w:fldChar w:fldCharType="begin"/>
+      </w:r>
+      <w:r>
+        <w:instrText xml:space="preserve"> INCLUDEPICTURE "http://34.227.20.213/obi/data/obimg/odb/tbi/img/jgif/61747.gif" \* MERGEFORMATINET </w:instrText>
+      </w:r>
+      <w:r>
+        <w:fldChar w:fldCharType="separate"/>
+      </w:r>
+      <w:r>
+        <w:rPr>
+          <w:noProof/>
+        </w:rPr>
+        <w:drawing>
+          <wp:inline distT="0" distB="0" distL="0" distR="0" wp14:anchorId="3BC430C9" wp14:editId="530B4AD0">
+            <wp:extent cx="209973" cy="209973"/>
+            <wp:effectExtent l="0" t="0" r="6350" b="6350"/>
+            <wp:docPr id="1" name="Picture 1"/>
+            <wp:cNvGraphicFramePr>
+              <a:graphicFrameLocks xmlns:a="http://schemas.openxmlformats.org/drawingml/2006/main" noChangeAspect="1"/>
+            </wp:cNvGraphicFramePr>
+            <a:graphic xmlns:a="http://schemas.openxmlformats.org/drawingml/2006/main">
+              <a:graphicData uri="http://schemas.openxmlformats.org/drawingml/2006/picture">
+                <pic:pic xmlns:pic="http://schemas.openxmlformats.org/drawingml/2006/picture">
+                  <pic:nvPicPr>
+                    <pic:cNvPr id="0" name="Picture 18"/>
+                    <pic:cNvPicPr>
+                      <a:picLocks noChangeAspect="1" noChangeArrowheads="1"/>
+                    </pic:cNvPicPr>
+                  </pic:nvPicPr>
+                  <pic:blipFill>
+                    <a:blip r:embed="rId9" cstate="print">
+                      <a:extLst>
+                        <a:ext uri="{28A0092B-C50C-407E-A947-70E740481C1C}">
+                          <a14:useLocalDpi xmlns:a14="http://schemas.microsoft.com/office/drawing/2010/main" val="0"/>
+                        </a:ext>
+                      </a:extLst>
+                    </a:blip>
+                    <a:srcRect/>
+                    <a:stretch>
+                      <a:fillRect/>
+                    </a:stretch>
+                  </pic:blipFill>
+                  <pic:spPr bwMode="auto">
+                    <a:xfrm>
+                      <a:off x="0" y="0"/>
+                      <a:ext cx="218005" cy="218005"/>
+                    </a:xfrm>
+                    <a:prstGeom prst="rect">
+                      <a:avLst/>
+                    </a:prstGeom>
+                    <a:noFill/>
+                    <a:ln>
+                      <a:noFill/>
+                    </a:ln>
+                  </pic:spPr>
+                </pic:pic>
+              </a:graphicData>
+            </a:graphic>
+          </wp:inline>
+        </w:drawing>
+      </w:r>
+      <w:r>
+        <w:fldChar w:fldCharType="end"/>
+      </w:r>
+      <w:r>
+        <w:t xml:space="preserve">, </w:t>
+      </w:r>
+      <w:r>
+        <w:t xml:space="preserve">brush </w:t>
+      </w:r>
+      <w:r>
+        <w:rPr>
+          <w:noProof/>
+        </w:rPr>
+        <w:t xml:space="preserve"> </w:t>
+      </w:r>
+      <w:r>
+        <w:t>pen (</w:t>
+      </w:r>
+      <w:r>
+        <w:drawing>
+          <wp:inline distT="0" distB="0" distL="0" distR="0" wp14:anchorId="27AAF309" wp14:editId="643A79F5">
+            <wp:extent cx="199813" cy="199813"/>
+            <wp:effectExtent l="0" t="0" r="3810" b="3810"/>
+            <wp:docPr id="15" name="Picture 15"/>
+            <wp:cNvGraphicFramePr>
+              <a:graphicFrameLocks xmlns:a="http://schemas.openxmlformats.org/drawingml/2006/main" noChangeAspect="1"/>
+            </wp:cNvGraphicFramePr>
+            <a:graphic xmlns:a="http://schemas.openxmlformats.org/drawingml/2006/main">
+              <a:graphicData uri="http://schemas.openxmlformats.org/drawingml/2006/picture">
+                <pic:pic xmlns:pic="http://schemas.openxmlformats.org/drawingml/2006/picture">
+                  <pic:nvPicPr>
+                    <pic:cNvPr id="1" name=""/>
+                    <pic:cNvPicPr/>
+                  </pic:nvPicPr>
+                  <pic:blipFill>
+                    <a:blip r:embed="rId10"/>
+                    <a:stretch>
+                      <a:fillRect/>
+                    </a:stretch>
+                  </pic:blipFill>
+                  <pic:spPr>
+                    <a:xfrm flipH="1">
+                      <a:off x="0" y="0"/>
+                      <a:ext cx="202684" cy="202684"/>
+                    </a:xfrm>
+                    <a:prstGeom prst="rect">
+                      <a:avLst/>
+                    </a:prstGeom>
+                  </pic:spPr>
+                </pic:pic>
+              </a:graphicData>
+            </a:graphic>
+          </wp:inline>
+        </w:drawing>
+      </w:r>
+      <w:proofErr w:type="spellStart"/>
+      <w:r>
+        <w:rPr>
+          <w:rFonts w:ascii="MS Mincho" w:eastAsia="MS Mincho" w:hAnsi="MS Mincho" w:cs="MS Mincho" w:hint="eastAsia"/>
+        </w:rPr>
+        <w:t>聿</w:t>
+      </w:r>
+      <w:r>
+        <w:rPr>
+          <w:rFonts w:ascii="MS Mincho" w:eastAsia="MS Mincho" w:hAnsi="MS Mincho" w:cs="MS Mincho" w:hint="eastAsia"/>
+        </w:rPr>
+        <w:t>筆</w:t>
+      </w:r>
+      <w:r>
+        <w:rPr>
+          <w:rFonts w:ascii="MS Mincho" w:eastAsia="MS Mincho" w:hAnsi="MS Mincho" w:cs="MS Mincho" w:hint="eastAsia"/>
+        </w:rPr>
+        <w:t>笔</w:t>
+      </w:r>
+      <w:proofErr w:type="spellEnd"/>
+      <w:r>
+        <w:rPr>
+          <w:rFonts w:ascii="MS Mincho" w:eastAsia="MS Mincho" w:hAnsi="MS Mincho" w:cs="MS Mincho" w:hint="eastAsia"/>
+        </w:rPr>
+        <w:t>)</w:t>
+      </w:r>
+      <w:r>
+        <w:rPr>
+          <w:rFonts w:ascii="MS Mincho" w:eastAsia="MS Mincho" w:hAnsi="MS Mincho" w:cs="MS Mincho"/>
+        </w:rPr>
+        <w:t>,</w:t>
+      </w:r>
+      <w:r>
+        <w:t>Hua</w:t>
+      </w:r>
+      <w:r>
+        <w:t>(</w:t>
+      </w:r>
+      <w:proofErr w:type="spellStart"/>
+      <w:r>
+        <w:rPr>
+          <w:rFonts w:ascii="MS Mincho" w:eastAsia="MS Mincho" w:hAnsi="MS Mincho" w:cs="MS Mincho" w:hint="eastAsia"/>
+        </w:rPr>
+        <w:t>畫</w:t>
+      </w:r>
+      <w:r>
+        <w:rPr>
+          <w:rFonts w:ascii="MS Mincho" w:eastAsia="MS Mincho" w:hAnsi="MS Mincho" w:cs="MS Mincho" w:hint="eastAsia"/>
+        </w:rPr>
+        <w:t>,</w:t>
+      </w:r>
+      <w:r>
+        <w:rPr>
+          <w:rFonts w:ascii="MS Mincho" w:eastAsia="MS Mincho" w:hAnsi="MS Mincho" w:cs="MS Mincho" w:hint="eastAsia"/>
+        </w:rPr>
+        <w:t>画</w:t>
+      </w:r>
+      <w:proofErr w:type="spellEnd"/>
+      <w:r>
+        <w:rPr>
+          <w:rFonts w:ascii="MS Mincho" w:eastAsia="MS Mincho" w:hAnsi="MS Mincho" w:cs="MS Mincho"/>
+        </w:rPr>
+        <w:drawing>
+          <wp:inline distT="0" distB="0" distL="0" distR="0" wp14:anchorId="1EE4F434" wp14:editId="4FB165CF">
+            <wp:extent cx="223520" cy="223520"/>
+            <wp:effectExtent l="0" t="0" r="5080" b="5080"/>
+            <wp:docPr id="10" name="Picture 10"/>
+            <wp:cNvGraphicFramePr>
+              <a:graphicFrameLocks xmlns:a="http://schemas.openxmlformats.org/drawingml/2006/main" noChangeAspect="1"/>
+            </wp:cNvGraphicFramePr>
+            <a:graphic xmlns:a="http://schemas.openxmlformats.org/drawingml/2006/main">
+              <a:graphicData uri="http://schemas.openxmlformats.org/drawingml/2006/picture">
+                <pic:pic xmlns:pic="http://schemas.openxmlformats.org/drawingml/2006/picture">
+                  <pic:nvPicPr>
+                    <pic:cNvPr id="1" name=""/>
+                    <pic:cNvPicPr/>
+                  </pic:nvPicPr>
+                  <pic:blipFill>
+                    <a:blip r:embed="rId11"/>
+                    <a:stretch>
+                      <a:fillRect/>
+                    </a:stretch>
+                  </pic:blipFill>
+                  <pic:spPr>
+                    <a:xfrm>
+                      <a:off x="0" y="0"/>
+                      <a:ext cx="235157" cy="235157"/>
+                    </a:xfrm>
+                    <a:prstGeom prst="rect">
+                      <a:avLst/>
+                    </a:prstGeom>
+                  </pic:spPr>
+                </pic:pic>
+              </a:graphicData>
+            </a:graphic>
+          </wp:inline>
+        </w:drawing>
+      </w:r>
+      <w:r>
+        <w:rPr>
+          <w:rFonts w:ascii="MS Mincho" w:eastAsia="MS Mincho" w:hAnsi="MS Mincho" w:cs="MS Mincho"/>
+        </w:rPr>
+        <w:drawing>
+          <wp:inline distT="0" distB="0" distL="0" distR="0" wp14:anchorId="2DE29161" wp14:editId="228AF483">
+            <wp:extent cx="243840" cy="243840"/>
+            <wp:effectExtent l="0" t="0" r="0" b="0"/>
+            <wp:docPr id="6" name="Picture 6"/>
+            <wp:cNvGraphicFramePr>
+              <a:graphicFrameLocks xmlns:a="http://schemas.openxmlformats.org/drawingml/2006/main" noChangeAspect="1"/>
+            </wp:cNvGraphicFramePr>
+            <a:graphic xmlns:a="http://schemas.openxmlformats.org/drawingml/2006/main">
+              <a:graphicData uri="http://schemas.openxmlformats.org/drawingml/2006/picture">
+                <pic:pic xmlns:pic="http://schemas.openxmlformats.org/drawingml/2006/picture">
+                  <pic:nvPicPr>
+                    <pic:cNvPr id="1" name=""/>
+                    <pic:cNvPicPr/>
+                  </pic:nvPicPr>
+                  <pic:blipFill>
+                    <a:blip r:embed="rId12"/>
+                    <a:stretch>
+                      <a:fillRect/>
+                    </a:stretch>
+                  </pic:blipFill>
+                  <pic:spPr>
+                    <a:xfrm>
+                      <a:off x="0" y="0"/>
+                      <a:ext cx="254372" cy="254372"/>
+                    </a:xfrm>
+                    <a:prstGeom prst="rect">
+                      <a:avLst/>
+                    </a:prstGeom>
+                  </pic:spPr>
+                </pic:pic>
+              </a:graphicData>
+            </a:graphic>
+          </wp:inline>
+        </w:drawing>
+      </w:r>
+      <w:r>
+        <w:drawing>
+          <wp:inline distT="0" distB="0" distL="0" distR="0" wp14:anchorId="07FCD728" wp14:editId="60B92BAF">
+            <wp:extent cx="296836" cy="325967"/>
+            <wp:effectExtent l="0" t="0" r="0" b="4445"/>
+            <wp:docPr id="17" name="Picture 17"/>
+            <wp:cNvGraphicFramePr>
+              <a:graphicFrameLocks xmlns:a="http://schemas.openxmlformats.org/drawingml/2006/main" noChangeAspect="1"/>
+            </wp:cNvGraphicFramePr>
+            <a:graphic xmlns:a="http://schemas.openxmlformats.org/drawingml/2006/main">
+              <a:graphicData uri="http://schemas.openxmlformats.org/drawingml/2006/picture">
+                <pic:pic xmlns:pic="http://schemas.openxmlformats.org/drawingml/2006/picture">
+                  <pic:nvPicPr>
+                    <pic:cNvPr id="1" name=""/>
+                    <pic:cNvPicPr/>
+                  </pic:nvPicPr>
+                  <pic:blipFill>
+                    <a:blip r:embed="rId13"/>
+                    <a:stretch>
+                      <a:fillRect/>
+                    </a:stretch>
+                  </pic:blipFill>
+                  <pic:spPr>
+                    <a:xfrm>
+                      <a:off x="0" y="0"/>
+                      <a:ext cx="312911" cy="343619"/>
+                    </a:xfrm>
+                    <a:prstGeom prst="rect">
+                      <a:avLst/>
+                    </a:prstGeom>
+                  </pic:spPr>
+                </pic:pic>
+              </a:graphicData>
+            </a:graphic>
+          </wp:inline>
+        </w:drawing>
+      </w:r>
+      <w:r>
+        <w:drawing>
+          <wp:inline distT="0" distB="0" distL="0" distR="0" wp14:anchorId="3751C878" wp14:editId="382D6A9B">
+            <wp:extent cx="325120" cy="325120"/>
+            <wp:effectExtent l="0" t="0" r="5080" b="5080"/>
+            <wp:docPr id="19" name="Picture 19"/>
+            <wp:cNvGraphicFramePr>
+              <a:graphicFrameLocks xmlns:a="http://schemas.openxmlformats.org/drawingml/2006/main" noChangeAspect="1"/>
+            </wp:cNvGraphicFramePr>
+            <a:graphic xmlns:a="http://schemas.openxmlformats.org/drawingml/2006/main">
+              <a:graphicData uri="http://schemas.openxmlformats.org/drawingml/2006/picture">
+                <pic:pic xmlns:pic="http://schemas.openxmlformats.org/drawingml/2006/picture">
+                  <pic:nvPicPr>
+                    <pic:cNvPr id="1" name=""/>
+                    <pic:cNvPicPr/>
+                  </pic:nvPicPr>
+                  <pic:blipFill>
+                    <a:blip r:embed="rId14"/>
+                    <a:stretch>
+                      <a:fillRect/>
+                    </a:stretch>
+                  </pic:blipFill>
+                  <pic:spPr>
+                    <a:xfrm>
+                      <a:off x="0" y="0"/>
+                      <a:ext cx="331516" cy="331516"/>
+                    </a:xfrm>
+                    <a:prstGeom prst="rect">
+                      <a:avLst/>
+                    </a:prstGeom>
+                  </pic:spPr>
+                </pic:pic>
+              </a:graphicData>
+            </a:graphic>
+          </wp:inline>
+        </w:drawing>
+      </w:r>
+      <w:r>
+        <w:rPr>
+          <w:noProof/>
+        </w:rPr>
+        <w:t xml:space="preserve"> </w:t>
+      </w:r>
+      <w:r>
+        <w:rPr>
+          <w:rFonts w:ascii="MS Mincho" w:eastAsia="MS Mincho" w:hAnsi="MS Mincho" w:cs="MS Mincho"/>
+        </w:rPr>
+        <w:drawing>
+          <wp:inline distT="0" distB="0" distL="0" distR="0" wp14:anchorId="4AC27932" wp14:editId="2B50E521">
+            <wp:extent cx="419947" cy="309350"/>
+            <wp:effectExtent l="0" t="0" r="0" b="0"/>
+            <wp:docPr id="20" name="Picture 20"/>
+            <wp:cNvGraphicFramePr>
+              <a:graphicFrameLocks xmlns:a="http://schemas.openxmlformats.org/drawingml/2006/main" noChangeAspect="1"/>
+            </wp:cNvGraphicFramePr>
+            <a:graphic xmlns:a="http://schemas.openxmlformats.org/drawingml/2006/main">
+              <a:graphicData uri="http://schemas.openxmlformats.org/drawingml/2006/picture">
+                <pic:pic xmlns:pic="http://schemas.openxmlformats.org/drawingml/2006/picture">
+                  <pic:nvPicPr>
+                    <pic:cNvPr id="1" name=""/>
+                    <pic:cNvPicPr/>
+                  </pic:nvPicPr>
+                  <pic:blipFill>
+                    <a:blip r:embed="rId15"/>
+                    <a:stretch>
+                      <a:fillRect/>
+                    </a:stretch>
+                  </pic:blipFill>
+                  <pic:spPr>
+                    <a:xfrm>
+                      <a:off x="0" y="0"/>
+                      <a:ext cx="444346" cy="327324"/>
+                    </a:xfrm>
+                    <a:prstGeom prst="rect">
+                      <a:avLst/>
+                    </a:prstGeom>
+                  </pic:spPr>
+                </pic:pic>
+              </a:graphicData>
+            </a:graphic>
+          </wp:inline>
+        </w:drawing>
+      </w:r>
+      <w:r>
+        <w:t>)</w:t>
+      </w:r>
+      <w:r>
+        <w:t>,</w:t>
+      </w:r>
+      <w:r>
+        <w:rPr>
+          <w:noProof/>
+        </w:rPr>
+        <w:t xml:space="preserve"> </w:t>
+      </w:r>
+      <w:r>
+        <w:t xml:space="preserve"> </w:t>
+      </w:r>
+      <w:proofErr w:type="spellStart"/>
+      <w:r>
+        <w:t>Shi</w:t>
+      </w:r>
+      <w:r>
+        <w:rPr>
+          <w:rFonts w:ascii="MS Mincho" w:eastAsia="MS Mincho" w:hAnsi="MS Mincho" w:cs="MS Mincho" w:hint="eastAsia"/>
+        </w:rPr>
+        <w:t>史</w:t>
+      </w:r>
+      <w:proofErr w:type="spellEnd"/>
+      <w:r>
+        <w:rPr>
+          <w:rFonts w:ascii="MS Mincho" w:eastAsia="MS Mincho" w:hAnsi="MS Mincho" w:cs="MS Mincho"/>
+        </w:rPr>
+        <w:drawing>
+          <wp:inline distT="0" distB="0" distL="0" distR="0" wp14:anchorId="7539A6A6" wp14:editId="5332F0B1">
+            <wp:extent cx="322362" cy="277072"/>
+            <wp:effectExtent l="0" t="0" r="0" b="2540"/>
+            <wp:docPr id="18" name="Picture 18"/>
+            <wp:cNvGraphicFramePr>
+              <a:graphicFrameLocks xmlns:a="http://schemas.openxmlformats.org/drawingml/2006/main" noChangeAspect="1"/>
+            </wp:cNvGraphicFramePr>
+            <a:graphic xmlns:a="http://schemas.openxmlformats.org/drawingml/2006/main">
+              <a:graphicData uri="http://schemas.openxmlformats.org/drawingml/2006/picture">
+                <pic:pic xmlns:pic="http://schemas.openxmlformats.org/drawingml/2006/picture">
+                  <pic:nvPicPr>
+                    <pic:cNvPr id="1" name=""/>
+                    <pic:cNvPicPr/>
+                  </pic:nvPicPr>
+                  <pic:blipFill>
+                    <a:blip r:embed="rId16"/>
+                    <a:stretch>
+                      <a:fillRect/>
+                    </a:stretch>
+                  </pic:blipFill>
+                  <pic:spPr>
+                    <a:xfrm>
+                      <a:off x="0" y="0"/>
+                      <a:ext cx="334699" cy="287676"/>
+                    </a:xfrm>
+                    <a:prstGeom prst="rect">
+                      <a:avLst/>
+                    </a:prstGeom>
+                  </pic:spPr>
+                </pic:pic>
+              </a:graphicData>
+            </a:graphic>
+          </wp:inline>
+        </w:drawing>
+      </w:r>
+      <w:r>
+        <w:rPr>
+          <w:rFonts w:ascii="MS Mincho" w:eastAsia="MS Mincho" w:hAnsi="MS Mincho" w:cs="MS Mincho"/>
+        </w:rPr>
+        <w:drawing>
+          <wp:inline distT="0" distB="0" distL="0" distR="0" wp14:anchorId="469784F4" wp14:editId="71F6313C">
+            <wp:extent cx="280882" cy="280882"/>
+            <wp:effectExtent l="0" t="0" r="0" b="0"/>
+            <wp:docPr id="12" name="Picture 12"/>
+            <wp:cNvGraphicFramePr>
+              <a:graphicFrameLocks xmlns:a="http://schemas.openxmlformats.org/drawingml/2006/main" noChangeAspect="1"/>
+            </wp:cNvGraphicFramePr>
+            <a:graphic xmlns:a="http://schemas.openxmlformats.org/drawingml/2006/main">
+              <a:graphicData uri="http://schemas.openxmlformats.org/drawingml/2006/picture">
+                <pic:pic xmlns:pic="http://schemas.openxmlformats.org/drawingml/2006/picture">
+                  <pic:nvPicPr>
+                    <pic:cNvPr id="1" name=""/>
+                    <pic:cNvPicPr/>
+                  </pic:nvPicPr>
+                  <pic:blipFill>
+                    <a:blip r:embed="rId17"/>
+                    <a:stretch>
+                      <a:fillRect/>
+                    </a:stretch>
+                  </pic:blipFill>
+                  <pic:spPr>
+                    <a:xfrm>
+                      <a:off x="0" y="0"/>
+                      <a:ext cx="283740" cy="283740"/>
+                    </a:xfrm>
+                    <a:prstGeom prst="rect">
+                      <a:avLst/>
+                    </a:prstGeom>
+                  </pic:spPr>
+                </pic:pic>
+              </a:graphicData>
+            </a:graphic>
+          </wp:inline>
+        </w:drawing>
+      </w:r>
+      <w:r>
+        <w:rPr>
+          <w:rFonts w:ascii="MS Mincho" w:eastAsia="MS Mincho" w:hAnsi="MS Mincho" w:cs="MS Mincho" w:hint="eastAsia"/>
+        </w:rPr>
+        <w:t>,</w:t>
+      </w:r>
+      <w:r>
+        <w:rPr>
+          <w:rFonts w:ascii="MS Mincho" w:eastAsia="MS Mincho" w:hAnsi="MS Mincho" w:cs="MS Mincho"/>
+        </w:rPr>
+        <w:t xml:space="preserve"> </w:t>
+      </w:r>
+      <w:r>
+        <w:t>etc.</w:t>
+      </w:r>
+      <w:r>
+        <w:t>, although no</w:t>
+      </w:r>
+      <w:r>
+        <w:t xml:space="preserve"> </w:t>
+      </w:r>
+      <w:r>
+        <w:t xml:space="preserve">any </w:t>
+      </w:r>
+      <w:r>
+        <w:t xml:space="preserve">unearthed brush </w:t>
+      </w:r>
+      <w:r>
+        <w:t xml:space="preserve">pen </w:t>
+      </w:r>
+      <w:r>
+        <w:rPr>
+          <w:rFonts w:eastAsia="MS Mincho"/>
+        </w:rPr>
+        <w:t xml:space="preserve">and </w:t>
+      </w:r>
+      <w:r>
+        <w:rPr>
+          <w:rFonts w:eastAsia="MS Mincho"/>
+        </w:rPr>
+        <w:t xml:space="preserve">book </w:t>
+      </w:r>
+      <w:proofErr w:type="spellStart"/>
+      <w:r>
+        <w:t>Shu</w:t>
+      </w:r>
+      <w:r>
+        <w:rPr>
+          <w:rFonts w:eastAsia="MS Mincho"/>
+        </w:rPr>
+        <w:t>書</w:t>
+      </w:r>
+      <w:r>
+        <w:rPr>
+          <w:rFonts w:eastAsia="Microsoft JhengHei"/>
+        </w:rPr>
+        <w:t>书</w:t>
+      </w:r>
+      <w:proofErr w:type="spellEnd"/>
+      <w:r>
+        <w:t xml:space="preserve"> </w:t>
+      </w:r>
+      <w:r>
+        <w:rPr>
+          <w:rFonts w:eastAsia="MS Mincho"/>
+        </w:rPr>
+        <w:t xml:space="preserve">were found in </w:t>
+      </w:r>
+      <w:r>
+        <w:rPr>
+          <w:rFonts w:eastAsia="MS Mincho"/>
+        </w:rPr>
+        <w:t>Anyang</w:t>
+      </w:r>
+      <w:r>
+        <w:rPr>
+          <w:rFonts w:eastAsia="MS Mincho"/>
+        </w:rPr>
+        <w:t>.</w:t>
+      </w:r>
+      <w:r>
+        <w:t xml:space="preserve"> </w:t>
+      </w:r>
+      <w:r>
+        <w:rPr>
+          <w:rStyle w:val="FootnoteReference"/>
+        </w:rPr>
+        <w:footnoteReference w:id="1"/>
       </w:r>
     </w:p>
     <w:p>
@@ -340,7 +928,11 @@
         <w:fldChar w:fldCharType="end"/>
       </w:r>
       <w:r>
-        <w:t xml:space="preserve"> and all its inherited characters refer to one identical book,  that is what all Chinese are familiar with, what is called for today the numerals, heavenly-stems, earthly-branches and sexagenary cycle,  which are the oldest four rules predefined before OBI in Chinese history. </w:t>
+        <w:t xml:space="preserve"> and all its inherited characters refer to </w:t>
+      </w:r>
+      <w:r>
+        <w:lastRenderedPageBreak/>
+        <w:t xml:space="preserve">one identical book,  that is what all Chinese are familiar with, what is called for today the numerals, heavenly-stems, earthly-branches and sexagenary cycle,  which are the oldest four rules predefined before OBI in Chinese history. </w:t>
       </w:r>
     </w:p>
     <w:p/>
@@ -392,14 +984,10 @@
         <w:rPr>
           <w:rStyle w:val="FootnoteReference"/>
         </w:rPr>
-        <w:footnoteReference w:id="1"/>
-      </w:r>
-      <w:r>
-        <w:t xml:space="preserve">  Most writing materials used as model for training come from the </w:t>
-      </w:r>
-      <w:r>
-        <w:lastRenderedPageBreak/>
-        <w:t>handbook, particularly the lengthy sexagenary cycle. A typical sample inscription with high quality is the bone (HJ 37986) with the full 60 symbols of sexagenary cycle. If ignoring the missing part, there are more than thirty pieces of similar model bones in the collection (</w:t>
+        <w:footnoteReference w:id="2"/>
+      </w:r>
+      <w:r>
+        <w:t xml:space="preserve">  Most writing materials used as model for training come from the handbook, particularly the lengthy sexagenary cycle. A typical sample inscription with high quality is the bone (HJ 37986) with the full 60 symbols of sexagenary cycle. If ignoring the missing part, there are more than thirty pieces of similar model bones in the collection (</w:t>
       </w:r>
       <w:proofErr w:type="spellStart"/>
       <w:r>
@@ -419,7 +1007,7 @@
         <w:rPr>
           <w:rStyle w:val="FootnoteReference"/>
         </w:rPr>
-        <w:footnoteReference w:id="2"/>
+        <w:footnoteReference w:id="3"/>
       </w:r>
       <w:r>
         <w:t xml:space="preserve">   Such phenomenon is unique in OBI. Obviously, the model inscriptions have two purposes: one is for trainee to mimic and practice; another is used as a handbook for references to prevent from forgetting or mistakes.   </w:t>
@@ -449,31 +1037,7 @@
         <w:t xml:space="preserve"> no one would disagree</w:t>
       </w:r>
       <w:r>
-        <w:t xml:space="preserve"> to call </w:t>
-      </w:r>
-      <w:r>
-        <w:t>the collection</w:t>
-      </w:r>
-      <w:r>
-        <w:t xml:space="preserve"> of the </w:t>
-      </w:r>
-      <w:r>
-        <w:t xml:space="preserve">principles </w:t>
-      </w:r>
-      <w:r>
-        <w:t>as</w:t>
-      </w:r>
-      <w:r>
-        <w:t xml:space="preserve"> a </w:t>
-      </w:r>
-      <w:r>
-        <w:t>hand</w:t>
-      </w:r>
-      <w:r>
-        <w:t>book</w:t>
-      </w:r>
-      <w:r>
-        <w:t xml:space="preserve">.  </w:t>
+        <w:t xml:space="preserve"> to call the collection of the principles as a handbook.  </w:t>
       </w:r>
       <w:r>
         <w:br/>
@@ -482,31 +1046,7 @@
     <w:p>
       <w:r>
         <w:tab/>
-        <w:t xml:space="preserve">The fact that the four sets of system are still in use for today demonstrated that the four principles </w:t>
-      </w:r>
-      <w:r>
-        <w:t xml:space="preserve">is </w:t>
-      </w:r>
-      <w:r>
-        <w:t xml:space="preserve">not only the only earliest handbook that can be found in China, but also the most fundamental institution of the whole Chinese civilization. The Chinese calendar law, </w:t>
-      </w:r>
-      <w:r>
-        <w:t xml:space="preserve">writing system, </w:t>
-      </w:r>
-      <w:r>
-        <w:t xml:space="preserve">ideology, history, etc. are all based upon this handbook. In the NT of the </w:t>
-      </w:r>
-      <w:r>
-        <w:t xml:space="preserve">Chinese Union </w:t>
-      </w:r>
-      <w:r>
-        <w:t>V</w:t>
-      </w:r>
-      <w:r>
-        <w:t xml:space="preserve">ersion </w:t>
-      </w:r>
-      <w:r>
-        <w:t xml:space="preserve">(CUV,1911), the earthly-branches are used to record the hours of Jesus in his last day on the cross.         </w:t>
+        <w:t xml:space="preserve">The fact that the four sets of system are still in use for today demonstrated that the four principles is not only the only earliest handbook that can be found in China, but also the most fundamental institution of the whole Chinese civilization. The Chinese calendar law, writing system, ideology, history, etc. are all based upon this handbook. In the NT of the Chinese Union Version (CUV,1911), the earthly-branches are used to record the hours of Jesus in his last day on the cross.         </w:t>
       </w:r>
     </w:p>
     <w:p/>
@@ -544,6 +1084,7 @@
           <w:b/>
           <w:bCs/>
         </w:rPr>
+        <w:lastRenderedPageBreak/>
         <w:t>1.</w:t>
       </w:r>
       <w:r>
@@ -768,7 +1309,6 @@
         <w:br/>
       </w:r>
       <w:r>
-        <w:lastRenderedPageBreak/>
         <w:tab/>
         <w:t xml:space="preserve">Today, the character Ce (simplified </w:t>
       </w:r>
@@ -1107,25 +1647,13 @@
         <w:t xml:space="preserve">  </w:t>
       </w:r>
       <w:r>
-        <w:t>Inherited words.</w:t>
-      </w:r>
-      <w:r>
-        <w:t xml:space="preserve"> </w:t>
+        <w:t xml:space="preserve">Inherited words. </w:t>
       </w:r>
     </w:p>
     <w:p>
       <w:r>
         <w:tab/>
-        <w:t xml:space="preserve">In </w:t>
-      </w:r>
-      <w:r>
-        <w:t>OBI</w:t>
-      </w:r>
-      <w:r>
-        <w:t>,</w:t>
-      </w:r>
-      <w:r>
-        <w:t xml:space="preserve"> the character Ce </w:t>
+        <w:t xml:space="preserve">In OBI, the character Ce </w:t>
       </w:r>
       <w:r>
         <w:fldChar w:fldCharType="begin"/>
@@ -1273,37 +1801,25 @@
         <w:t>.</w:t>
       </w:r>
       <w:r>
-        <w:t xml:space="preserve"> However, t</w:t>
-      </w:r>
-      <w:r>
-        <w:t>hey all are lost today. Only Dian is kept</w:t>
-      </w:r>
-      <w:r>
-        <w:t xml:space="preserve"> util today</w:t>
-      </w:r>
-      <w:r>
+        <w:t xml:space="preserve"> However, they all are lost today. Only Dian is kept util today. From the characters associated to Ce, it can be deducted that the Ce is not just a hard regular book, it is divine and related </w:t>
+      </w:r>
+      <w:r>
+        <w:rPr>
+          <w:color w:val="000000"/>
+        </w:rPr>
+        <w:t>to divine, ascending, altar, teaching(mouth), son, spirit, light(fire), offspring, grail, evil, sacrifice(horse), glory(candlelight), salvation(ark), etc</w:t>
+      </w:r>
+      <w:r>
+        <w:rPr>
+          <w:color w:val="000000"/>
+        </w:rPr>
         <w:t>.</w:t>
       </w:r>
       <w:r>
-        <w:t xml:space="preserve"> From the characters associated to Ce, it can be deducted that the Ce is not just a hard regular book, it is divine and related </w:t>
-      </w:r>
-      <w:r>
-        <w:rPr>
-          <w:color w:val="000000"/>
-        </w:rPr>
-        <w:t>to divine, ascending, altar, teaching(mouth), son, spirit, light(fire), offspring, grail, evil, sacrifice(horse), glory(candlelight), salvation(ark), etc</w:t>
-      </w:r>
-      <w:r>
-        <w:rPr>
-          <w:color w:val="000000"/>
-        </w:rPr>
-        <w:t>.</w:t>
-      </w:r>
-      <w:r>
         <w:rPr>
           <w:rStyle w:val="FootnoteReference"/>
         </w:rPr>
-        <w:footnoteReference w:id="3"/>
+        <w:footnoteReference w:id="4"/>
       </w:r>
       <w:r>
         <w:t xml:space="preserve"> </w:t>
@@ -1383,28 +1899,7 @@
           <w:b/>
           <w:bCs/>
         </w:rPr>
-        <w:t xml:space="preserve">Gospel </w:t>
-      </w:r>
-      <w:r>
-        <w:rPr>
-          <w:b/>
-          <w:bCs/>
-        </w:rPr>
-        <w:t>O</w:t>
-      </w:r>
-      <w:r>
-        <w:rPr>
-          <w:b/>
-          <w:bCs/>
-        </w:rPr>
-        <w:t>riented</w:t>
-      </w:r>
-      <w:r>
-        <w:rPr>
-          <w:b/>
-          <w:bCs/>
-        </w:rPr>
-        <w:t xml:space="preserve"> Code </w:t>
+        <w:t xml:space="preserve">Gospel Oriented Code </w:t>
       </w:r>
       <w:r>
         <w:t xml:space="preserve"> </w:t>
@@ -1464,6 +1959,7 @@
         </w:numPr>
       </w:pPr>
       <w:r>
+        <w:lastRenderedPageBreak/>
         <w:t xml:space="preserve">The sexagenary cycle: </w:t>
       </w:r>
       <w:r>
@@ -1528,7 +2024,7 @@
         <w:rPr>
           <w:rStyle w:val="FootnoteReference"/>
         </w:rPr>
-        <w:footnoteReference w:id="4"/>
+        <w:footnoteReference w:id="5"/>
       </w:r>
     </w:p>
     <w:p>
@@ -1709,7 +2205,7 @@
           <w:color w:val="151515"/>
           <w:shd w:val="clear" w:color="auto" w:fill="FFFFFF"/>
         </w:rPr>
-        <w:footnoteReference w:id="5"/>
+        <w:footnoteReference w:id="6"/>
       </w:r>
       <w:r>
         <w:rPr>
@@ -1796,14 +2292,21 @@
         <w:rPr>
           <w:color w:val="000000"/>
         </w:rPr>
-        <w:t>More and more Chinese scholars also began to accept it.</w:t>
+        <w:t xml:space="preserve">More and more </w:t>
+      </w:r>
+      <w:r>
+        <w:rPr>
+          <w:color w:val="000000"/>
+        </w:rPr>
+        <w:lastRenderedPageBreak/>
+        <w:t>Chinese scholars also began to accept it.</w:t>
       </w:r>
       <w:r>
         <w:rPr>
           <w:rStyle w:val="FootnoteReference"/>
           <w:color w:val="000000"/>
         </w:rPr>
-        <w:footnoteReference w:id="6"/>
+        <w:footnoteReference w:id="7"/>
       </w:r>
       <w:r>
         <w:rPr>
@@ -1956,7 +2459,7 @@
         </w:rPr>
         <w:t xml:space="preserve">Dutch </w:t>
       </w:r>
-      <w:hyperlink r:id="rId10" w:history="1">
+      <w:hyperlink r:id="rId18" w:history="1">
         <w:r>
           <w:rPr>
             <w:color w:val="0645AD"/>
@@ -2138,7 +2641,6 @@
     </w:p>
     <w:p>
       <w:r>
-        <w:lastRenderedPageBreak/>
         <w:tab/>
       </w:r>
       <w:r>
@@ -2440,7 +2942,7 @@
         </w:rPr>
         <w:t xml:space="preserve"> </w:t>
       </w:r>
-      <w:hyperlink r:id="rId11" w:history="1">
+      <w:hyperlink r:id="rId19" w:history="1">
         <w:r>
           <w:rPr>
             <w:color w:val="0645AD"/>
@@ -2569,7 +3071,7 @@
         </w:rPr>
         <w:t>is a study that explores ‘the general doctrine of souls and other spiritual beings in general.’  Animism often includes "an idea of pervading life and will in nature;"</w:t>
       </w:r>
-      <w:hyperlink r:id="rId12" w:anchor="cite_note-19" w:history="1">
+      <w:hyperlink r:id="rId20" w:anchor="cite_note-19" w:history="1">
         <w:r>
           <w:rPr>
             <w:color w:val="0645AD"/>
@@ -2680,6 +3182,7 @@
           <w:color w:val="09202F"/>
           <w:shd w:val="clear" w:color="auto" w:fill="FFFFFF"/>
         </w:rPr>
+        <w:lastRenderedPageBreak/>
         <w:tab/>
       </w:r>
       <w:r>
@@ -2967,7 +3470,7 @@
           <w:color w:val="202122"/>
           <w:shd w:val="clear" w:color="auto" w:fill="FFFFFF"/>
         </w:rPr>
-        <w:footnoteReference w:id="7"/>
+        <w:footnoteReference w:id="8"/>
       </w:r>
       <w:r>
         <w:rPr>
@@ -3289,15 +3792,7 @@
           <w:color w:val="202124"/>
           <w:shd w:val="clear" w:color="auto" w:fill="FFFFFF"/>
         </w:rPr>
-        <w:t xml:space="preserve">the good and bad, auspicious and inauspicious, just and </w:t>
-      </w:r>
-      <w:r>
-        <w:rPr>
-          <w:color w:val="202124"/>
-          <w:shd w:val="clear" w:color="auto" w:fill="FFFFFF"/>
-        </w:rPr>
-        <w:lastRenderedPageBreak/>
-        <w:t xml:space="preserve">unjust in </w:t>
+        <w:t xml:space="preserve">the good and bad, auspicious and inauspicious, just and unjust in </w:t>
       </w:r>
       <w:r>
         <w:rPr>
@@ -3542,7 +4037,7 @@
         <w:rPr>
           <w:rStyle w:val="FootnoteReference"/>
         </w:rPr>
-        <w:footnoteReference w:id="8"/>
+        <w:footnoteReference w:id="9"/>
       </w:r>
       <w:r>
         <w:t>. Although nearly a hundred of symbols earlier than OBI are found similar to Chinese characters, they cannot be concluded attributing to earliest Chinese writing as precursor of OBI since its quality, quantity and archeological features cannot match OBI linguistic characteristics. Some suggests that the sudden appearance of OBI attributes to stimulus diffusion theory that OBI was inspired from foreign culture. However, the worldwide archeological evidence shows that OBI is unique globally even though many similarities can be extracted between OBI and Egy</w:t>
@@ -3620,7 +4115,7 @@
         <w:rPr>
           <w:rStyle w:val="FootnoteReference"/>
         </w:rPr>
-        <w:footnoteReference w:id="9"/>
+        <w:footnoteReference w:id="10"/>
       </w:r>
       <w:r>
         <w:t xml:space="preserve">  the status of Chinese in sole </w:t>
@@ -4002,7 +4497,7 @@
         <w:rPr>
           <w:rStyle w:val="FootnoteReference"/>
         </w:rPr>
-        <w:footnoteReference w:id="10"/>
+        <w:footnoteReference w:id="11"/>
       </w:r>
       <w:r>
         <w:t xml:space="preserve">, moreover, </w:t>
@@ -4286,6 +4781,34 @@
       <w:r>
         <w:t>Shang Dynasty Bronzes and Oracle Bones,</w:t>
       </w:r>
+    </w:p>
+    <w:p>
+      <w:pPr>
+        <w:spacing w:after="240"/>
+      </w:pPr>
+    </w:p>
+    <w:p>
+      <w:pPr>
+        <w:spacing w:after="240"/>
+      </w:pPr>
+    </w:p>
+    <w:p>
+      <w:pPr>
+        <w:spacing w:after="240"/>
+      </w:pPr>
+      <w:hyperlink r:id="rId21" w:history="1">
+        <w:r>
+          <w:rPr>
+            <w:rStyle w:val="Hyperlink"/>
+          </w:rPr>
+          <w:t>file:///Users/weiding/Sites/weidroot/weidroot_2017-01-06/app/github/wdingbox/obilab/test1/ooTree/all_dat_base_altree.htm</w:t>
+        </w:r>
+      </w:hyperlink>
+    </w:p>
+    <w:p>
+      <w:pPr>
+        <w:spacing w:after="240"/>
+      </w:pPr>
       <w:r>
         <w:br/>
       </w:r>
@@ -4400,7 +4923,7 @@
                     <pic:cNvPicPr/>
                   </pic:nvPicPr>
                   <pic:blipFill>
-                    <a:blip r:embed="rId13">
+                    <a:blip r:embed="rId22">
                       <a:extLst>
                         <a:ext uri="{28A0092B-C50C-407E-A947-70E740481C1C}">
                           <a14:useLocalDpi xmlns:a14="http://schemas.microsoft.com/office/drawing/2010/main" val="0"/>
@@ -4439,7 +4962,7 @@
       <w:r>
         <w:t xml:space="preserve">, Urbanism as technology in early China, Archaeological Research in Asia Publisher: Elsevier, 2018  Archaeological Research in Asia Volume 14, June 2018, Pages 121-134, </w:t>
       </w:r>
-      <w:hyperlink r:id="rId14" w:history="1">
+      <w:hyperlink r:id="rId23" w:history="1">
         <w:r>
           <w:rPr>
             <w:rStyle w:val="Hyperlink"/>
@@ -4477,7 +5000,7 @@
                     <pic:cNvPicPr/>
                   </pic:nvPicPr>
                   <pic:blipFill>
-                    <a:blip r:embed="rId15" cstate="print">
+                    <a:blip r:embed="rId24" cstate="print">
                       <a:extLst>
                         <a:ext uri="{28A0092B-C50C-407E-A947-70E740481C1C}">
                           <a14:useLocalDpi xmlns:a14="http://schemas.microsoft.com/office/drawing/2010/main" val="0"/>
@@ -4505,7 +5028,7 @@
       </w:r>
     </w:p>
     <w:p>
-      <w:hyperlink r:id="rId16" w:history="1">
+      <w:hyperlink r:id="rId25" w:history="1">
         <w:r>
           <w:rPr>
             <w:rStyle w:val="Hyperlink"/>
@@ -4598,7 +5121,7 @@
                     <pic:cNvPicPr/>
                   </pic:nvPicPr>
                   <pic:blipFill>
-                    <a:blip r:embed="rId17">
+                    <a:blip r:embed="rId26">
                       <a:extLst>
                         <a:ext uri="{28A0092B-C50C-407E-A947-70E740481C1C}">
                           <a14:useLocalDpi xmlns:a14="http://schemas.microsoft.com/office/drawing/2010/main" val="0"/>
@@ -4678,7 +5201,7 @@
                     <pic:cNvPicPr/>
                   </pic:nvPicPr>
                   <pic:blipFill>
-                    <a:blip r:embed="rId18">
+                    <a:blip r:embed="rId27">
                       <a:extLst>
                         <a:ext uri="{28A0092B-C50C-407E-A947-70E740481C1C}">
                           <a14:useLocalDpi xmlns:a14="http://schemas.microsoft.com/office/drawing/2010/main" val="0"/>
@@ -4818,6 +5341,517 @@
     <w:p>
       <w:pPr>
         <w:pStyle w:val="FootnoteText"/>
+        <w:rPr>
+          <w:rFonts w:ascii="MS Mincho" w:eastAsia="MS Mincho" w:hAnsi="MS Mincho" w:cs="MS Mincho"/>
+        </w:rPr>
+      </w:pPr>
+      <w:r>
+        <w:tab/>
+      </w:r>
+      <w:r>
+        <w:rPr>
+          <w:rStyle w:val="FootnoteReference"/>
+        </w:rPr>
+        <w:footnoteRef/>
+      </w:r>
+      <w:proofErr w:type="spellStart"/>
+      <w:r>
+        <w:rPr>
+          <w:rFonts w:eastAsia="MS Mincho"/>
+        </w:rPr>
+        <w:t>李大棨</w:t>
+      </w:r>
+      <w:proofErr w:type="spellEnd"/>
+      <w:r>
+        <w:rPr>
+          <w:rFonts w:eastAsia="MS Mincho"/>
+        </w:rPr>
+        <w:t xml:space="preserve"> (Li </w:t>
+      </w:r>
+      <w:proofErr w:type="spellStart"/>
+      <w:r>
+        <w:rPr>
+          <w:rFonts w:eastAsia="MS Mincho"/>
+        </w:rPr>
+        <w:t>Daqi</w:t>
+      </w:r>
+      <w:proofErr w:type="spellEnd"/>
+      <w:r>
+        <w:rPr>
+          <w:rFonts w:eastAsia="MS Mincho"/>
+        </w:rPr>
+        <w:t>)</w:t>
+      </w:r>
+      <w:r>
+        <w:rPr>
+          <w:rFonts w:eastAsia="MS Mincho"/>
+        </w:rPr>
+        <w:t>,</w:t>
+      </w:r>
+      <w:r>
+        <w:t xml:space="preserve"> </w:t>
+      </w:r>
+      <w:proofErr w:type="spellStart"/>
+      <w:r>
+        <w:rPr>
+          <w:rFonts w:eastAsia="MS Mincho"/>
+        </w:rPr>
+        <w:t>從毛筆</w:t>
+      </w:r>
+      <w:r>
+        <w:rPr>
+          <w:rFonts w:eastAsia="Yu Gothic"/>
+        </w:rPr>
+        <w:t>說</w:t>
+      </w:r>
+      <w:r>
+        <w:rPr>
+          <w:rFonts w:eastAsia="MS Mincho"/>
+        </w:rPr>
+        <w:t>起</w:t>
+      </w:r>
+      <w:proofErr w:type="spellEnd"/>
+      <w:r>
+        <w:rPr>
+          <w:rFonts w:eastAsia="MS Mincho"/>
+        </w:rPr>
+        <w:t xml:space="preserve"> (</w:t>
+      </w:r>
+      <w:r>
+        <w:rPr>
+          <w:rFonts w:eastAsia="MS Mincho"/>
+        </w:rPr>
+        <w:t xml:space="preserve">Of </w:t>
+      </w:r>
+      <w:r>
+        <w:rPr>
+          <w:rFonts w:eastAsia="MS Mincho"/>
+        </w:rPr>
+        <w:t xml:space="preserve">Chinese </w:t>
+      </w:r>
+      <w:r>
+        <w:rPr>
+          <w:rFonts w:eastAsia="MS Mincho"/>
+        </w:rPr>
+        <w:t>Brush Pen)</w:t>
+      </w:r>
+      <w:r>
+        <w:rPr>
+          <w:rFonts w:eastAsia="MS Mincho"/>
+        </w:rPr>
+        <w:t xml:space="preserve">, </w:t>
+      </w:r>
+      <w:proofErr w:type="spellStart"/>
+      <w:r>
+        <w:rPr>
+          <w:rFonts w:eastAsia="MS Mincho"/>
+        </w:rPr>
+        <w:t>石氏基金</w:t>
+      </w:r>
+      <w:proofErr w:type="spellEnd"/>
+      <w:r>
+        <w:rPr>
+          <w:rFonts w:eastAsia="MS Mincho"/>
+        </w:rPr>
+        <w:t>會</w:t>
+      </w:r>
+      <w:r>
+        <w:rPr>
+          <w:rFonts w:eastAsia="MS Mincho"/>
+        </w:rPr>
+        <w:t>(</w:t>
+      </w:r>
+      <w:r>
+        <w:rPr>
+          <w:rFonts w:eastAsia="MS Mincho"/>
+        </w:rPr>
+        <w:t>Stone’s</w:t>
+      </w:r>
+      <w:r>
+        <w:rPr>
+          <w:rFonts w:eastAsia="MS Mincho"/>
+        </w:rPr>
+        <w:t xml:space="preserve"> Foundation </w:t>
+      </w:r>
+      <w:r>
+        <w:rPr>
+          <w:rFonts w:eastAsia="MS Mincho" w:hint="eastAsia"/>
+        </w:rPr>
+        <w:t>J</w:t>
+      </w:r>
+      <w:r>
+        <w:rPr>
+          <w:rFonts w:eastAsia="MS Mincho"/>
+        </w:rPr>
+        <w:t>ourn</w:t>
+      </w:r>
+      <w:r>
+        <w:rPr>
+          <w:rFonts w:eastAsia="MS Mincho"/>
+        </w:rPr>
+        <w:t>a</w:t>
+      </w:r>
+      <w:r>
+        <w:rPr>
+          <w:rFonts w:eastAsia="MS Mincho"/>
+        </w:rPr>
+        <w:t>l)</w:t>
+      </w:r>
+      <w:r>
+        <w:rPr>
+          <w:rFonts w:eastAsia="MS Mincho" w:hint="eastAsia"/>
+        </w:rPr>
+        <w:t>,</w:t>
+      </w:r>
+      <w:r>
+        <w:rPr>
+          <w:rFonts w:eastAsia="MS Mincho"/>
+        </w:rPr>
+        <w:t xml:space="preserve"> </w:t>
+      </w:r>
+      <w:r>
+        <w:rPr>
+          <w:rFonts w:eastAsia="MS Mincho"/>
+        </w:rPr>
+        <w:t>No.60 Winter</w:t>
+      </w:r>
+      <w:r>
+        <w:rPr>
+          <w:rFonts w:eastAsia="MS Mincho"/>
+        </w:rPr>
+        <w:t>,</w:t>
+      </w:r>
+      <w:r>
+        <w:rPr>
+          <w:rFonts w:eastAsia="MS Mincho"/>
+        </w:rPr>
+        <w:t xml:space="preserve"> 2016</w:t>
+      </w:r>
+      <w:r>
+        <w:rPr>
+          <w:rFonts w:eastAsia="MS Mincho"/>
+        </w:rPr>
+        <w:t xml:space="preserve">. </w:t>
+      </w:r>
+      <w:hyperlink r:id="rId1" w:history="1">
+        <w:r>
+          <w:rPr>
+            <w:rStyle w:val="Hyperlink"/>
+          </w:rPr>
+          <w:t>https://www.dynamicfoundation.org/article/%E5%BE%9E%E6%AF%9B%E7%AD%86</w:t>
+        </w:r>
+        <w:r>
+          <w:rPr>
+            <w:rStyle w:val="Hyperlink"/>
+          </w:rPr>
+          <w:t>%</w:t>
+        </w:r>
+        <w:r>
+          <w:rPr>
+            <w:rStyle w:val="Hyperlink"/>
+          </w:rPr>
+          <w:t>E8%AA%AA%E8%B5%B7/?lang=zh-hant</w:t>
+        </w:r>
+      </w:hyperlink>
+      <w:r>
+        <w:t xml:space="preserve"> , 2022</w:t>
+      </w:r>
+      <w:r>
+        <w:t xml:space="preserve"> visited.</w:t>
+      </w:r>
+      <w:r>
+        <w:t xml:space="preserve"> </w:t>
+      </w:r>
+      <w:r>
+        <w:rPr>
+          <w:rFonts w:ascii="MS Mincho" w:eastAsia="MS Mincho" w:hAnsi="MS Mincho" w:cs="MS Mincho" w:hint="eastAsia"/>
+        </w:rPr>
+        <w:t>據考古學家的</w:t>
+      </w:r>
+      <w:r>
+        <w:rPr>
+          <w:rFonts w:ascii="Yu Gothic" w:eastAsia="Yu Gothic" w:hAnsi="Yu Gothic" w:cs="Yu Gothic" w:hint="eastAsia"/>
+        </w:rPr>
+        <w:t>說</w:t>
+      </w:r>
+      <w:r>
+        <w:rPr>
+          <w:rFonts w:ascii="MS Mincho" w:eastAsia="MS Mincho" w:hAnsi="MS Mincho" w:cs="MS Mincho" w:hint="eastAsia"/>
+        </w:rPr>
+        <w:t>法：中國毛筆當溯源於新石器時代發掘出來的陶器，其上繪寫的圖騰及符號所用的工具就是毛筆，其年代約在五千年前。另在龜甲上發現先用毛筆預寫的底稿筆跡，不知何故漏刻成字，可從殘留的筆跡看出已有使用毛筆的事實。若屬商朝，則也有三千年左右的歷史了。</w:t>
+      </w:r>
+      <w:r>
+        <w:rPr>
+          <w:rFonts w:ascii="MS Mincho" w:eastAsia="MS Mincho" w:hAnsi="MS Mincho" w:cs="MS Mincho" w:hint="eastAsia"/>
+        </w:rPr>
+        <w:t xml:space="preserve"> </w:t>
+      </w:r>
+      <w:r>
+        <w:rPr>
+          <w:rFonts w:ascii="MS Mincho" w:eastAsia="MS Mincho" w:hAnsi="MS Mincho" w:cs="MS Mincho"/>
+        </w:rPr>
+        <w:t xml:space="preserve">    </w:t>
+      </w:r>
+      <w:r>
+        <w:rPr>
+          <w:rFonts w:ascii="MS Mincho" w:eastAsia="MS Mincho" w:hAnsi="MS Mincho" w:cs="MS Mincho"/>
+        </w:rPr>
+        <w:br/>
+      </w:r>
+      <w:r>
+        <w:rPr>
+          <w:rFonts w:eastAsia="MS Mincho"/>
+        </w:rPr>
+        <w:t>毛笔起源于公元前</w:t>
+      </w:r>
+      <w:r>
+        <w:rPr>
+          <w:rFonts w:eastAsia="MS Mincho"/>
+        </w:rPr>
+        <w:t>1600-1066</w:t>
+      </w:r>
+      <w:r>
+        <w:rPr>
+          <w:rFonts w:eastAsia="MS Mincho"/>
+        </w:rPr>
+        <w:t>左右</w:t>
+      </w:r>
+      <w:r>
+        <w:rPr>
+          <w:rFonts w:eastAsia="MS Mincho"/>
+        </w:rPr>
+        <w:t>, Science Mus</w:t>
+      </w:r>
+      <w:r>
+        <w:rPr>
+          <w:rFonts w:eastAsia="MS Mincho"/>
+        </w:rPr>
+        <w:t xml:space="preserve">eums of China </w:t>
+      </w:r>
+      <w:hyperlink r:id="rId2" w:history="1">
+        <w:r>
+          <w:rPr>
+            <w:rStyle w:val="Hyperlink"/>
+            <w:rFonts w:eastAsia="MS Mincho"/>
+          </w:rPr>
+          <w:t>http://www.kepu.net.cn/vmuseum/civilization/printing/evolve/evl1</w:t>
+        </w:r>
+        <w:r>
+          <w:rPr>
+            <w:rStyle w:val="Hyperlink"/>
+            <w:rFonts w:eastAsia="MS Mincho"/>
+          </w:rPr>
+          <w:t>2</w:t>
+        </w:r>
+        <w:r>
+          <w:rPr>
+            <w:rStyle w:val="Hyperlink"/>
+            <w:rFonts w:eastAsia="MS Mincho"/>
+          </w:rPr>
+          <w:t>1.html</w:t>
+        </w:r>
+      </w:hyperlink>
+      <w:r>
+        <w:rPr>
+          <w:rFonts w:eastAsia="MS Mincho"/>
+        </w:rPr>
+        <w:t xml:space="preserve"> (2022visited)</w:t>
+      </w:r>
+      <w:r>
+        <w:rPr>
+          <w:rFonts w:eastAsia="MS Mincho"/>
+        </w:rPr>
+        <w:br/>
+      </w:r>
+      <w:r>
+        <w:rPr>
+          <w:rFonts w:eastAsia="MS Mincho"/>
+        </w:rPr>
+        <w:br/>
+        <w:t>The earliest brush pen (</w:t>
+      </w:r>
+      <w:r>
+        <w:rPr>
+          <w:rFonts w:eastAsia="MS Mincho"/>
+        </w:rPr>
+        <w:t>300 BC)</w:t>
+      </w:r>
+      <w:r>
+        <w:rPr>
+          <w:rFonts w:eastAsia="MS Mincho"/>
+        </w:rPr>
+        <w:t xml:space="preserve"> was unearthed at </w:t>
+      </w:r>
+      <w:proofErr w:type="spellStart"/>
+      <w:r>
+        <w:rPr>
+          <w:rFonts w:eastAsia="MS Mincho"/>
+        </w:rPr>
+        <w:t>ZuoJiaGon</w:t>
+      </w:r>
+      <w:r>
+        <w:rPr>
+          <w:rFonts w:eastAsia="MS Mincho"/>
+        </w:rPr>
+        <w:t>g</w:t>
+      </w:r>
+      <w:r>
+        <w:rPr>
+          <w:rFonts w:eastAsia="MS Mincho"/>
+        </w:rPr>
+        <w:t>Shan</w:t>
+      </w:r>
+      <w:proofErr w:type="spellEnd"/>
+      <w:r>
+        <w:rPr>
+          <w:rFonts w:eastAsia="MS Mincho"/>
+        </w:rPr>
+        <w:t xml:space="preserve">, </w:t>
+      </w:r>
+      <w:proofErr w:type="spellStart"/>
+      <w:r>
+        <w:rPr>
+          <w:rFonts w:eastAsia="MS Mincho"/>
+        </w:rPr>
+        <w:t>ChangSha</w:t>
+      </w:r>
+      <w:proofErr w:type="spellEnd"/>
+      <w:r>
+        <w:rPr>
+          <w:rFonts w:eastAsia="MS Mincho"/>
+        </w:rPr>
+        <w:t xml:space="preserve"> of Hunan</w:t>
+      </w:r>
+      <w:r>
+        <w:rPr>
+          <w:rFonts w:eastAsia="MS Mincho"/>
+        </w:rPr>
+        <w:t xml:space="preserve"> in 1954</w:t>
+      </w:r>
+      <w:r>
+        <w:rPr>
+          <w:rFonts w:eastAsia="MS Mincho"/>
+        </w:rPr>
+        <w:t>, Hu</w:t>
+      </w:r>
+      <w:r>
+        <w:rPr>
+          <w:rFonts w:eastAsia="MS Mincho"/>
+        </w:rPr>
+        <w:t>n</w:t>
+      </w:r>
+      <w:r>
+        <w:rPr>
+          <w:rFonts w:eastAsia="MS Mincho"/>
+        </w:rPr>
+        <w:t xml:space="preserve">an Archeology, </w:t>
+      </w:r>
+      <w:r>
+        <w:rPr>
+          <w:rFonts w:eastAsia="MS Mincho"/>
+        </w:rPr>
+        <w:br/>
+      </w:r>
+      <w:r>
+        <w:rPr>
+          <w:rFonts w:eastAsia="MS Mincho"/>
+        </w:rPr>
+        <w:fldChar w:fldCharType="begin"/>
+      </w:r>
+      <w:r>
+        <w:rPr>
+          <w:rFonts w:eastAsia="MS Mincho"/>
+        </w:rPr>
+        <w:instrText xml:space="preserve"> HYPERLINK "</w:instrText>
+      </w:r>
+      <w:r>
+        <w:rPr>
+          <w:rFonts w:eastAsia="MS Mincho"/>
+        </w:rPr>
+        <w:instrText>http://www.hnkgs.com/show_news.aspx?id=972</w:instrText>
+      </w:r>
+      <w:r>
+        <w:rPr>
+          <w:rFonts w:eastAsia="MS Mincho"/>
+        </w:rPr>
+        <w:instrText xml:space="preserve">" </w:instrText>
+      </w:r>
+      <w:r>
+        <w:rPr>
+          <w:rFonts w:eastAsia="MS Mincho"/>
+        </w:rPr>
+        <w:fldChar w:fldCharType="separate"/>
+      </w:r>
+      <w:r>
+        <w:rPr>
+          <w:rStyle w:val="Hyperlink"/>
+          <w:rFonts w:eastAsia="MS Mincho"/>
+        </w:rPr>
+        <w:t>http://www.hnkgs.com/show_news.aspx?id=972</w:t>
+      </w:r>
+      <w:r>
+        <w:rPr>
+          <w:rFonts w:eastAsia="MS Mincho"/>
+        </w:rPr>
+        <w:fldChar w:fldCharType="end"/>
+      </w:r>
+      <w:r>
+        <w:rPr>
+          <w:rFonts w:eastAsia="MS Mincho"/>
+        </w:rPr>
+        <w:t xml:space="preserve"> </w:t>
+      </w:r>
+      <w:r>
+        <w:rPr>
+          <w:rFonts w:eastAsia="MS Mincho"/>
+        </w:rPr>
+        <w:t xml:space="preserve">or </w:t>
+      </w:r>
+      <w:r>
+        <w:rPr>
+          <w:rFonts w:eastAsia="MS Mincho"/>
+        </w:rPr>
+        <w:t>pkg20/</w:t>
+      </w:r>
+      <w:proofErr w:type="spellStart"/>
+      <w:r>
+        <w:rPr>
+          <w:rFonts w:eastAsia="MS Mincho"/>
+        </w:rPr>
+        <w:t>src</w:t>
+      </w:r>
+      <w:proofErr w:type="spellEnd"/>
+      <w:r>
+        <w:rPr>
+          <w:rFonts w:eastAsia="MS Mincho"/>
+        </w:rPr>
+        <w:t>/</w:t>
+      </w:r>
+      <w:proofErr w:type="spellStart"/>
+      <w:r>
+        <w:rPr>
+          <w:rFonts w:eastAsia="MS Mincho"/>
+        </w:rPr>
+        <w:t>HunanArcheology</w:t>
+      </w:r>
+      <w:proofErr w:type="spellEnd"/>
+      <w:r>
+        <w:rPr>
+          <w:rFonts w:eastAsia="MS Mincho"/>
+        </w:rPr>
+        <w:t>/ChuState_BrushPen.html</w:t>
+      </w:r>
+    </w:p>
+    <w:p>
+      <w:pPr>
+        <w:pStyle w:val="FootnoteText"/>
+      </w:pPr>
+    </w:p>
+  </w:footnote>
+  <w:footnote w:id="2">
+    <w:p>
+      <w:pPr>
+        <w:pStyle w:val="FootnoteText"/>
       </w:pPr>
       <w:r>
         <w:tab/>
@@ -4863,7 +5897,7 @@
       </w:r>
     </w:p>
   </w:footnote>
-  <w:footnote w:id="2">
+  <w:footnote w:id="3">
     <w:p>
       <w:pPr>
         <w:pStyle w:val="FootnoteText"/>
@@ -4918,7 +5952,7 @@
       </w:r>
     </w:p>
   </w:footnote>
-  <w:footnote w:id="3">
+  <w:footnote w:id="4">
     <w:p>
       <w:pPr>
         <w:pStyle w:val="FootnoteText"/>
@@ -4935,7 +5969,7 @@
       <w:r>
         <w:t xml:space="preserve"> </w:t>
       </w:r>
-      <w:hyperlink r:id="rId1" w:history="1">
+      <w:hyperlink r:id="rId3" w:history="1">
         <w:r>
           <w:rPr>
             <w:rStyle w:val="Hyperlink"/>
@@ -4945,7 +5979,7 @@
       </w:hyperlink>
     </w:p>
   </w:footnote>
-  <w:footnote w:id="4">
+  <w:footnote w:id="5">
     <w:p>
       <w:pPr>
         <w:pStyle w:val="FootnoteText"/>
@@ -4994,7 +6028,7 @@
       </w:r>
     </w:p>
   </w:footnote>
-  <w:footnote w:id="5">
+  <w:footnote w:id="6">
     <w:p>
       <w:pPr>
         <w:pStyle w:val="FootnoteText"/>
@@ -5097,7 +6131,7 @@
       </w:r>
     </w:p>
   </w:footnote>
-  <w:footnote w:id="6">
+  <w:footnote w:id="7">
     <w:p>
       <w:pPr>
         <w:pStyle w:val="FootnoteText"/>
@@ -5114,7 +6148,7 @@
       <w:r>
         <w:t xml:space="preserve"> </w:t>
       </w:r>
-      <w:hyperlink r:id="rId2" w:history="1">
+      <w:hyperlink r:id="rId4" w:history="1">
         <w:r>
           <w:rPr>
             <w:rStyle w:val="Hyperlink"/>
@@ -5124,7 +6158,7 @@
       </w:hyperlink>
     </w:p>
   </w:footnote>
-  <w:footnote w:id="7">
+  <w:footnote w:id="8">
     <w:p>
       <w:r>
         <w:tab/>
@@ -5172,7 +6206,7 @@
         </w:rPr>
         <w:t xml:space="preserve">New City Press. 2005. p17. </w:t>
       </w:r>
-      <w:hyperlink r:id="rId3" w:history="1">
+      <w:hyperlink r:id="rId5" w:history="1">
         <w:r>
           <w:rPr>
             <w:rStyle w:val="Hyperlink"/>
@@ -5184,7 +6218,7 @@
       </w:hyperlink>
     </w:p>
   </w:footnote>
-  <w:footnote w:id="8">
+  <w:footnote w:id="9">
     <w:p>
       <w:pPr>
         <w:pStyle w:val="FootnoteText"/>
@@ -5229,7 +6263,7 @@
       </w:r>
     </w:p>
   </w:footnote>
-  <w:footnote w:id="9">
+  <w:footnote w:id="10">
     <w:p>
       <w:r>
         <w:tab/>
@@ -5260,7 +6294,7 @@
       </w:pPr>
     </w:p>
   </w:footnote>
-  <w:footnote w:id="10">
+  <w:footnote w:id="11">
     <w:p>
       <w:r>
         <w:tab/>

</xml_diff>